<commit_message>
La til ett par variabler i UML
</commit_message>
<xml_diff>
--- a/Oblig 4 UML.docx
+++ b/Oblig 4 UML.docx
@@ -71,10 +71,10 @@
                   <wp:posOffset>1276388</wp:posOffset>
                 </wp:positionH>
                 <wp:positionV relativeFrom="paragraph">
-                  <wp:posOffset>45227</wp:posOffset>
+                  <wp:posOffset>72522</wp:posOffset>
                 </wp:positionV>
-                <wp:extent cx="45719" cy="804706"/>
-                <wp:effectExtent l="76200" t="38100" r="50165" b="14605"/>
+                <wp:extent cx="45719" cy="777249"/>
+                <wp:effectExtent l="76200" t="38100" r="50165" b="22860"/>
                 <wp:wrapNone/>
                 <wp:docPr id="1" name="Straight Arrow Connector 1"/>
                 <wp:cNvGraphicFramePr/>
@@ -85,12 +85,13 @@
                       <wps:spPr>
                         <a:xfrm flipH="1" flipV="1">
                           <a:off x="0" y="0"/>
-                          <a:ext cx="45719" cy="804706"/>
+                          <a:ext cx="45719" cy="777249"/>
                         </a:xfrm>
                         <a:prstGeom prst="straightConnector1">
                           <a:avLst/>
                         </a:prstGeom>
                         <a:ln>
+                          <a:headEnd w="lg" len="lg"/>
                           <a:tailEnd type="triangle"/>
                         </a:ln>
                       </wps:spPr>
@@ -123,12 +124,12 @@
           </mc:Choice>
           <mc:Fallback>
             <w:pict>
-              <v:shapetype w14:anchorId="55C38B14" id="_x0000_t32" coordsize="21600,21600" o:spt="32" o:oned="t" path="m,l21600,21600e" filled="f">
+              <v:shapetype w14:anchorId="08084198" id="_x0000_t32" coordsize="21600,21600" o:spt="32" o:oned="t" path="m,l21600,21600e" filled="f">
                 <v:path arrowok="t" fillok="f" o:connecttype="none"/>
                 <o:lock v:ext="edit" shapetype="t"/>
               </v:shapetype>
-              <v:shape id="Straight Arrow Connector 1" o:spid="_x0000_s1026" type="#_x0000_t32" style="position:absolute;margin-left:100.5pt;margin-top:3.55pt;width:3.6pt;height:63.35pt;flip:x y;z-index:251659264;visibility:visible;mso-wrap-style:square;mso-width-percent:0;mso-height-percent:0;mso-wrap-distance-left:9pt;mso-wrap-distance-top:0;mso-wrap-distance-right:9pt;mso-wrap-distance-bottom:0;mso-position-horizontal:absolute;mso-position-horizontal-relative:text;mso-position-vertical:absolute;mso-position-vertical-relative:text;mso-width-percent:0;mso-height-percent:0;mso-width-relative:margin;mso-height-relative:margin" o:gfxdata="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" strokecolor="#5b9bd5 [3204]" strokeweight=".5pt">
-                <v:stroke endarrow="block" joinstyle="miter"/>
+              <v:shape id="Straight Arrow Connector 1" o:spid="_x0000_s1026" type="#_x0000_t32" style="position:absolute;margin-left:100.5pt;margin-top:5.7pt;width:3.6pt;height:61.2pt;flip:x y;z-index:251659264;visibility:visible;mso-wrap-style:square;mso-width-percent:0;mso-height-percent:0;mso-wrap-distance-left:9pt;mso-wrap-distance-top:0;mso-wrap-distance-right:9pt;mso-wrap-distance-bottom:0;mso-position-horizontal:absolute;mso-position-horizontal-relative:text;mso-position-vertical:absolute;mso-position-vertical-relative:text;mso-width-percent:0;mso-height-percent:0;mso-width-relative:margin;mso-height-relative:margin" o:gfxdata="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" strokecolor="#5b9bd5 [3204]" strokeweight=".5pt">
+                <v:stroke startarrowwidth="wide" startarrowlength="long" endarrow="block" joinstyle="miter"/>
               </v:shape>
             </w:pict>
           </mc:Fallback>
@@ -253,6 +254,11 @@
           <w:tcPr>
             <w:tcW w:w="4198" w:type="dxa"/>
           </w:tcPr>
+          <w:p>
+            <w:r>
+              <w:t>-double radius</w:t>
+            </w:r>
+          </w:p>
           <w:p/>
         </w:tc>
       </w:tr>
@@ -313,8 +319,9 @@
             <w:tcW w:w="4198" w:type="dxa"/>
           </w:tcPr>
           <w:p>
-            <w:bookmarkStart w:id="0" w:name="_GoBack"/>
-            <w:bookmarkEnd w:id="0"/>
+            <w:r>
+              <w:t>-double height</w:t>
+            </w:r>
           </w:p>
         </w:tc>
       </w:tr>
@@ -374,7 +381,11 @@
           <w:tcPr>
             <w:tcW w:w="4198" w:type="dxa"/>
           </w:tcPr>
-          <w:p/>
+          <w:p>
+            <w:r>
+              <w:t>-double depth</w:t>
+            </w:r>
+          </w:p>
         </w:tc>
       </w:tr>
       <w:tr>
@@ -569,7 +580,13 @@
           <w:tcPr>
             <w:tcW w:w="4090" w:type="dxa"/>
           </w:tcPr>
-          <w:p/>
+          <w:p>
+            <w:r>
+              <w:t>-double height</w:t>
+            </w:r>
+            <w:bookmarkStart w:id="0" w:name="_GoBack"/>
+            <w:bookmarkEnd w:id="0"/>
+          </w:p>
         </w:tc>
       </w:tr>
       <w:tr>
@@ -720,6 +737,7 @@
     <w:lsdException w:name="HTML Sample" w:semiHidden="1" w:unhideWhenUsed="1"/>
     <w:lsdException w:name="HTML Typewriter" w:semiHidden="1" w:unhideWhenUsed="1"/>
     <w:lsdException w:name="HTML Variable" w:semiHidden="1" w:unhideWhenUsed="1"/>
+    <w:lsdException w:name="Normal Table" w:semiHidden="1" w:unhideWhenUsed="1"/>
     <w:lsdException w:name="annotation subject" w:semiHidden="1" w:unhideWhenUsed="1"/>
     <w:lsdException w:name="No List" w:semiHidden="1" w:unhideWhenUsed="1"/>
     <w:lsdException w:name="Outline List 1" w:semiHidden="1" w:unhideWhenUsed="1"/>
@@ -765,9 +783,11 @@
     <w:lsdException w:name="Table Subtle 1" w:semiHidden="1" w:unhideWhenUsed="1"/>
     <w:lsdException w:name="Table Subtle 2" w:semiHidden="1" w:unhideWhenUsed="1"/>
     <w:lsdException w:name="Table Web 1" w:semiHidden="1" w:unhideWhenUsed="1"/>
+    <w:lsdException w:name="Table Web 2" w:semiHidden="1" w:unhideWhenUsed="1"/>
     <w:lsdException w:name="Table Web 3" w:semiHidden="1" w:unhideWhenUsed="1"/>
     <w:lsdException w:name="Balloon Text" w:semiHidden="1" w:unhideWhenUsed="1"/>
     <w:lsdException w:name="Table Grid" w:uiPriority="39"/>
+    <w:lsdException w:name="Table Theme" w:semiHidden="1" w:unhideWhenUsed="1"/>
     <w:lsdException w:name="Placeholder Text" w:semiHidden="1"/>
     <w:lsdException w:name="No Spacing" w:uiPriority="1" w:qFormat="1"/>
     <w:lsdException w:name="Light Shading" w:uiPriority="60"/>

</xml_diff>